<commit_message>
Commit from TechM Laptop
</commit_message>
<xml_diff>
--- a/Others/Resume/Sivakumar_BigData_Resume.docx
+++ b/Others/Resume/Sivakumar_BigData_Resume.docx
@@ -189,17 +189,7 @@
           <w:spacing w:val="4"/>
           <w:szCs w:val="22"/>
         </w:rPr>
-        <w:t xml:space="preserve">Seeking for a Software Developer position in a fast growing organization to utilize expertise in software development and testing, as well as deployment and support using agile </w:t>
-      </w:r>
-      <w:bookmarkStart w:id="0" w:name="_GoBack"/>
-      <w:bookmarkEnd w:id="0"/>
-      <w:r>
-        <w:rPr>
-          <w:rFonts w:ascii="Calibri" w:hAnsi="Calibri"/>
-          <w:spacing w:val="4"/>
-          <w:szCs w:val="22"/>
-        </w:rPr>
-        <w:t>development methodologies. Coming with well</w:t>
+        <w:t>Seeking for a Software Developer position in a fast growing organization to utilize expertise in software development and testing, as well as deployment and support using agile development methodologies. Coming with well</w:t>
       </w:r>
       <w:r>
         <w:rPr>
@@ -235,6 +225,8 @@
           <w:szCs w:val="22"/>
         </w:rPr>
       </w:pPr>
+      <w:bookmarkStart w:id="0" w:name="_GoBack"/>
+      <w:bookmarkEnd w:id="0"/>
     </w:p>
     <w:p>
       <w:pPr>
@@ -380,14 +372,16 @@
               </w:rPr>
               <w:t xml:space="preserve">, </w:t>
             </w:r>
-            <w:r>
-              <w:rPr>
-                <w:rFonts w:ascii="Calibri" w:hAnsi="Calibri"/>
-                <w:spacing w:val="4"/>
-                <w:szCs w:val="22"/>
-              </w:rPr>
-              <w:t>Scala</w:t>
-            </w:r>
+            <w:proofErr w:type="spellStart"/>
+            <w:r>
+              <w:rPr>
+                <w:rFonts w:ascii="Calibri" w:hAnsi="Calibri"/>
+                <w:spacing w:val="4"/>
+                <w:szCs w:val="22"/>
+              </w:rPr>
+              <w:t>PySaprk</w:t>
+            </w:r>
+            <w:proofErr w:type="spellEnd"/>
             <w:r>
               <w:rPr>
                 <w:rFonts w:ascii="Calibri" w:hAnsi="Calibri"/>
@@ -562,7 +556,23 @@
                 <w:spacing w:val="4"/>
                 <w:szCs w:val="22"/>
               </w:rPr>
-              <w:t>Java, Python, MySQL, MongoDB</w:t>
+              <w:t xml:space="preserve">Java, Python, </w:t>
+            </w:r>
+            <w:r>
+              <w:rPr>
+                <w:rFonts w:ascii="Calibri" w:hAnsi="Calibri"/>
+                <w:spacing w:val="4"/>
+                <w:szCs w:val="22"/>
+              </w:rPr>
+              <w:t xml:space="preserve">Scala, </w:t>
+            </w:r>
+            <w:r>
+              <w:rPr>
+                <w:rFonts w:ascii="Calibri" w:hAnsi="Calibri"/>
+                <w:spacing w:val="4"/>
+                <w:szCs w:val="22"/>
+              </w:rPr>
+              <w:t>MySQL, MongoDB</w:t>
             </w:r>
             <w:r>
               <w:rPr>
@@ -11828,12 +11838,6 @@
 </file>
 
 <file path=customXml/item2.xml><?xml version="1.0" encoding="utf-8"?>
-<p:properties xmlns:p="http://schemas.microsoft.com/office/2006/metadata/properties" xmlns:xsi="http://www.w3.org/2001/XMLSchema-instance" xmlns:pc="http://schemas.microsoft.com/office/infopath/2007/PartnerControls">
-  <documentManagement/>
-</p:properties>
-</file>
-
-<file path=customXml/item3.xml><?xml version="1.0" encoding="utf-8"?>
 <ct:contentTypeSchema xmlns:ct="http://schemas.microsoft.com/office/2006/metadata/contentType" xmlns:ma="http://schemas.microsoft.com/office/2006/metadata/properties/metaAttributes" ct:_="" ma:_="" ma:contentTypeName="Document" ma:contentTypeID="0x0101001C4EF715FB771E4395DCA918AE143AF3" ma:contentTypeVersion="0" ma:contentTypeDescription="Create a new document." ma:contentTypeScope="" ma:versionID="659b090800ec4429cf75c7c28e64b7c9">
   <xsd:schema xmlns:xsd="http://www.w3.org/2001/XMLSchema" xmlns:xs="http://www.w3.org/2001/XMLSchema" xmlns:p="http://schemas.microsoft.com/office/2006/metadata/properties" targetNamespace="http://schemas.microsoft.com/office/2006/metadata/properties" ma:root="true" ma:fieldsID="c64490b4aec6201516c3a874156f37b2">
     <xsd:element name="properties">
@@ -11947,6 +11951,12 @@
 </ct:contentTypeSchema>
 </file>
 
+<file path=customXml/item3.xml><?xml version="1.0" encoding="utf-8"?>
+<p:properties xmlns:p="http://schemas.microsoft.com/office/2006/metadata/properties" xmlns:xsi="http://www.w3.org/2001/XMLSchema-instance" xmlns:pc="http://schemas.microsoft.com/office/infopath/2007/PartnerControls">
+  <documentManagement/>
+</p:properties>
+</file>
+
 <file path=customXml/item4.xml><?xml version="1.0" encoding="utf-8"?>
 <b:Sources xmlns:b="http://schemas.openxmlformats.org/officeDocument/2006/bibliography" xmlns="http://schemas.openxmlformats.org/officeDocument/2006/bibliography" SelectedStyle="\APASixthEditionOfficeOnline.xsl" StyleName="APA" Version="6"/>
 </file>
@@ -11960,15 +11970,6 @@
 </file>
 
 <file path=customXml/itemProps2.xml><?xml version="1.0" encoding="utf-8"?>
-<ds:datastoreItem xmlns:ds="http://schemas.openxmlformats.org/officeDocument/2006/customXml" ds:itemID="{F0BA41B2-F2C0-4BD0-9E98-6EA37194A11A}">
-  <ds:schemaRefs>
-    <ds:schemaRef ds:uri="http://schemas.microsoft.com/office/2006/metadata/properties"/>
-    <ds:schemaRef ds:uri="http://schemas.microsoft.com/office/infopath/2007/PartnerControls"/>
-  </ds:schemaRefs>
-</ds:datastoreItem>
-</file>
-
-<file path=customXml/itemProps3.xml><?xml version="1.0" encoding="utf-8"?>
 <ds:datastoreItem xmlns:ds="http://schemas.openxmlformats.org/officeDocument/2006/customXml" ds:itemID="{80BCC4D2-DB1F-4730-808C-B59CD102CDAF}">
   <ds:schemaRefs>
     <ds:schemaRef ds:uri="http://schemas.microsoft.com/office/2006/metadata/contentType"/>
@@ -11984,8 +11985,17 @@
 </ds:datastoreItem>
 </file>
 
+<file path=customXml/itemProps3.xml><?xml version="1.0" encoding="utf-8"?>
+<ds:datastoreItem xmlns:ds="http://schemas.openxmlformats.org/officeDocument/2006/customXml" ds:itemID="{F0BA41B2-F2C0-4BD0-9E98-6EA37194A11A}">
+  <ds:schemaRefs>
+    <ds:schemaRef ds:uri="http://schemas.microsoft.com/office/2006/metadata/properties"/>
+    <ds:schemaRef ds:uri="http://schemas.microsoft.com/office/infopath/2007/PartnerControls"/>
+  </ds:schemaRefs>
+</ds:datastoreItem>
+</file>
+
 <file path=customXml/itemProps4.xml><?xml version="1.0" encoding="utf-8"?>
-<ds:datastoreItem xmlns:ds="http://schemas.openxmlformats.org/officeDocument/2006/customXml" ds:itemID="{C3660CF3-A3B0-4B06-BA23-6F207B65460C}">
+<ds:datastoreItem xmlns:ds="http://schemas.openxmlformats.org/officeDocument/2006/customXml" ds:itemID="{BB0F9536-4EE1-4E38-BD5F-E9A2959FEF5F}">
   <ds:schemaRefs>
     <ds:schemaRef ds:uri="http://schemas.openxmlformats.org/officeDocument/2006/bibliography"/>
   </ds:schemaRefs>

</xml_diff>